<commit_message>
Manual and Other Changes
</commit_message>
<xml_diff>
--- a/Game Manual.docx
+++ b/Game Manual.docx
@@ -24,6 +24,8 @@
           <w:docGrid w:linePitch="360"/>
         </w:sectPr>
       </w:pPr>
+      <w:bookmarkStart w:id="0" w:name="_GoBack"/>
+      <w:bookmarkEnd w:id="0"/>
       <w:r>
         <w:rPr>
           <w:noProof/>
@@ -32,16 +34,16 @@
           <w:lang w:val="en-US"/>
         </w:rPr>
         <w:drawing>
-          <wp:anchor distT="0" distB="0" distL="114300" distR="114300" simplePos="0" relativeHeight="251671552" behindDoc="0" locked="0" layoutInCell="1" allowOverlap="1" wp14:anchorId="73457A9C" wp14:editId="31BD121D">
+          <wp:anchor distT="0" distB="0" distL="114300" distR="114300" simplePos="0" relativeHeight="251671552" behindDoc="0" locked="0" layoutInCell="1" allowOverlap="1" wp14:anchorId="73457A9C" wp14:editId="77EA1CCB">
             <wp:simplePos x="0" y="0"/>
             <wp:positionH relativeFrom="margin">
-              <wp:posOffset>-581025</wp:posOffset>
+              <wp:posOffset>-560070</wp:posOffset>
             </wp:positionH>
             <wp:positionV relativeFrom="margin">
               <wp:posOffset>-590550</wp:posOffset>
             </wp:positionV>
-            <wp:extent cx="9420225" cy="7143750"/>
-            <wp:effectExtent l="0" t="0" r="9525" b="0"/>
+            <wp:extent cx="9377680" cy="7143750"/>
+            <wp:effectExtent l="0" t="0" r="0" b="0"/>
             <wp:wrapSquare wrapText="bothSides"/>
             <wp:docPr id="5" name="Picture 5"/>
             <wp:cNvGraphicFramePr>
@@ -69,7 +71,7 @@
                   <pic:spPr>
                     <a:xfrm>
                       <a:off x="0" y="0"/>
-                      <a:ext cx="9420225" cy="7143750"/>
+                      <a:ext cx="9377680" cy="7143750"/>
                     </a:xfrm>
                     <a:prstGeom prst="rect">
                       <a:avLst/>
@@ -1018,8 +1020,6 @@
         <w:lastRenderedPageBreak/>
         <w:t>Story</w:t>
       </w:r>
-      <w:bookmarkStart w:id="0" w:name="_GoBack"/>
-      <w:bookmarkEnd w:id="0"/>
     </w:p>
     <w:p>
       <w:pPr>
@@ -1789,7 +1789,7 @@
                     </wp:anchor>
                   </w:drawing>
                 </mc:Choice>
-                <mc:Fallback xmlns:w16se="http://schemas.microsoft.com/office/word/2015/wordml/symex" xmlns:w16cid="http://schemas.microsoft.com/office/word/2016/wordml/cid" xmlns:w15="http://schemas.microsoft.com/office/word/2012/wordml" xmlns:am3d="http://schemas.microsoft.com/office/drawing/2017/model3d" xmlns:aink="http://schemas.microsoft.com/office/drawing/2016/ink" xmlns:cx8="http://schemas.microsoft.com/office/drawing/2016/5/14/chartex" xmlns:cx7="http://schemas.microsoft.com/office/drawing/2016/5/13/chartex" xmlns:cx6="http://schemas.microsoft.com/office/drawing/2016/5/12/chartex" xmlns:cx5="http://schemas.microsoft.com/office/drawing/2016/5/11/chartex" xmlns:cx4="http://schemas.microsoft.com/office/drawing/2016/5/10/chartex" xmlns:cx3="http://schemas.microsoft.com/office/drawing/2016/5/9/chartex" xmlns:cx2="http://schemas.microsoft.com/office/drawing/2015/10/21/chartex" xmlns:cx1="http://schemas.microsoft.com/office/drawing/2015/9/8/chartex" xmlns:cx="http://schemas.microsoft.com/office/drawing/2014/chartex">
+                <mc:Fallback xmlns:cx="http://schemas.microsoft.com/office/drawing/2014/chartex" xmlns:cx1="http://schemas.microsoft.com/office/drawing/2015/9/8/chartex" xmlns:cx2="http://schemas.microsoft.com/office/drawing/2015/10/21/chartex" xmlns:cx3="http://schemas.microsoft.com/office/drawing/2016/5/9/chartex" xmlns:cx4="http://schemas.microsoft.com/office/drawing/2016/5/10/chartex" xmlns:cx5="http://schemas.microsoft.com/office/drawing/2016/5/11/chartex" xmlns:cx6="http://schemas.microsoft.com/office/drawing/2016/5/12/chartex" xmlns:cx7="http://schemas.microsoft.com/office/drawing/2016/5/13/chartex" xmlns:cx8="http://schemas.microsoft.com/office/drawing/2016/5/14/chartex" xmlns:aink="http://schemas.microsoft.com/office/drawing/2016/ink" xmlns:am3d="http://schemas.microsoft.com/office/drawing/2017/model3d" xmlns:w15="http://schemas.microsoft.com/office/word/2012/wordml" xmlns:w16cid="http://schemas.microsoft.com/office/word/2016/wordml/cid" xmlns:w16se="http://schemas.microsoft.com/office/word/2015/wordml/symex">
                   <w:pict>
                     <v:rect w14:anchorId="44F3919E" id="Rectangle 14" o:spid="_x0000_s1026" style="position:absolute;margin-left:-.1pt;margin-top:12.25pt;width:53.2pt;height:80pt;z-index:251672576;visibility:visible;mso-wrap-style:square;mso-height-percent:0;mso-wrap-distance-left:9pt;mso-wrap-distance-top:0;mso-wrap-distance-right:9pt;mso-wrap-distance-bottom:0;mso-position-horizontal:absolute;mso-position-horizontal-relative:text;mso-position-vertical:absolute;mso-position-vertical-relative:text;mso-height-percent:0;mso-height-relative:margin;v-text-anchor:middle" o:gfxdata="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" fillcolor="white [3212]" stroked="f" strokeweight="1pt"/>
                   </w:pict>
@@ -2671,7 +2671,7 @@
                     </wp:anchor>
                   </w:drawing>
                 </mc:Choice>
-                <mc:Fallback xmlns:w16se="http://schemas.microsoft.com/office/word/2015/wordml/symex" xmlns:w16cid="http://schemas.microsoft.com/office/word/2016/wordml/cid" xmlns:w15="http://schemas.microsoft.com/office/word/2012/wordml" xmlns:am3d="http://schemas.microsoft.com/office/drawing/2017/model3d" xmlns:aink="http://schemas.microsoft.com/office/drawing/2016/ink" xmlns:cx8="http://schemas.microsoft.com/office/drawing/2016/5/14/chartex" xmlns:cx7="http://schemas.microsoft.com/office/drawing/2016/5/13/chartex" xmlns:cx6="http://schemas.microsoft.com/office/drawing/2016/5/12/chartex" xmlns:cx5="http://schemas.microsoft.com/office/drawing/2016/5/11/chartex" xmlns:cx4="http://schemas.microsoft.com/office/drawing/2016/5/10/chartex" xmlns:cx3="http://schemas.microsoft.com/office/drawing/2016/5/9/chartex" xmlns:cx2="http://schemas.microsoft.com/office/drawing/2015/10/21/chartex" xmlns:cx1="http://schemas.microsoft.com/office/drawing/2015/9/8/chartex" xmlns:cx="http://schemas.microsoft.com/office/drawing/2014/chartex">
+                <mc:Fallback xmlns:cx="http://schemas.microsoft.com/office/drawing/2014/chartex" xmlns:cx1="http://schemas.microsoft.com/office/drawing/2015/9/8/chartex" xmlns:cx2="http://schemas.microsoft.com/office/drawing/2015/10/21/chartex" xmlns:cx3="http://schemas.microsoft.com/office/drawing/2016/5/9/chartex" xmlns:cx4="http://schemas.microsoft.com/office/drawing/2016/5/10/chartex" xmlns:cx5="http://schemas.microsoft.com/office/drawing/2016/5/11/chartex" xmlns:cx6="http://schemas.microsoft.com/office/drawing/2016/5/12/chartex" xmlns:cx7="http://schemas.microsoft.com/office/drawing/2016/5/13/chartex" xmlns:cx8="http://schemas.microsoft.com/office/drawing/2016/5/14/chartex" xmlns:aink="http://schemas.microsoft.com/office/drawing/2016/ink" xmlns:am3d="http://schemas.microsoft.com/office/drawing/2017/model3d" xmlns:w15="http://schemas.microsoft.com/office/word/2012/wordml" xmlns:w16cid="http://schemas.microsoft.com/office/word/2016/wordml/cid" xmlns:w16se="http://schemas.microsoft.com/office/word/2015/wordml/symex">
                   <w:pict>
                     <v:shapetype w14:anchorId="36317F61" id="_x0000_t68" coordsize="21600,21600" o:spt="68" adj="5400,5400" path="m0@0l@1@0@1,21600@2,21600@2@0,21600@0,10800,xe">
                       <v:stroke joinstyle="miter"/>
@@ -2810,7 +2810,7 @@
                     </wp:anchor>
                   </w:drawing>
                 </mc:Choice>
-                <mc:Fallback xmlns:w16se="http://schemas.microsoft.com/office/word/2015/wordml/symex" xmlns:w16cid="http://schemas.microsoft.com/office/word/2016/wordml/cid" xmlns:w15="http://schemas.microsoft.com/office/word/2012/wordml" xmlns:am3d="http://schemas.microsoft.com/office/drawing/2017/model3d" xmlns:aink="http://schemas.microsoft.com/office/drawing/2016/ink" xmlns:cx8="http://schemas.microsoft.com/office/drawing/2016/5/14/chartex" xmlns:cx7="http://schemas.microsoft.com/office/drawing/2016/5/13/chartex" xmlns:cx6="http://schemas.microsoft.com/office/drawing/2016/5/12/chartex" xmlns:cx5="http://schemas.microsoft.com/office/drawing/2016/5/11/chartex" xmlns:cx4="http://schemas.microsoft.com/office/drawing/2016/5/10/chartex" xmlns:cx3="http://schemas.microsoft.com/office/drawing/2016/5/9/chartex" xmlns:cx2="http://schemas.microsoft.com/office/drawing/2015/10/21/chartex" xmlns:cx1="http://schemas.microsoft.com/office/drawing/2015/9/8/chartex" xmlns:cx="http://schemas.microsoft.com/office/drawing/2014/chartex">
+                <mc:Fallback xmlns:cx="http://schemas.microsoft.com/office/drawing/2014/chartex" xmlns:cx1="http://schemas.microsoft.com/office/drawing/2015/9/8/chartex" xmlns:cx2="http://schemas.microsoft.com/office/drawing/2015/10/21/chartex" xmlns:cx3="http://schemas.microsoft.com/office/drawing/2016/5/9/chartex" xmlns:cx4="http://schemas.microsoft.com/office/drawing/2016/5/10/chartex" xmlns:cx5="http://schemas.microsoft.com/office/drawing/2016/5/11/chartex" xmlns:cx6="http://schemas.microsoft.com/office/drawing/2016/5/12/chartex" xmlns:cx7="http://schemas.microsoft.com/office/drawing/2016/5/13/chartex" xmlns:cx8="http://schemas.microsoft.com/office/drawing/2016/5/14/chartex" xmlns:aink="http://schemas.microsoft.com/office/drawing/2016/ink" xmlns:am3d="http://schemas.microsoft.com/office/drawing/2017/model3d" xmlns:w15="http://schemas.microsoft.com/office/word/2012/wordml" xmlns:w16cid="http://schemas.microsoft.com/office/word/2016/wordml/cid" xmlns:w16se="http://schemas.microsoft.com/office/word/2015/wordml/symex">
                   <w:pict>
                     <v:shape w14:anchorId="19790F37" id="Arrow: Up 30" o:spid="_x0000_s1026" type="#_x0000_t68" style="position:absolute;margin-left:48.5pt;margin-top:5.1pt;width:10pt;height:10.5pt;rotation:90;z-index:251695104;visibility:visible;mso-wrap-style:square;mso-width-percent:0;mso-height-percent:0;mso-wrap-distance-left:9pt;mso-wrap-distance-top:0;mso-wrap-distance-right:9pt;mso-wrap-distance-bottom:0;mso-position-horizontal:absolute;mso-position-horizontal-relative:text;mso-position-vertical:absolute;mso-position-vertical-relative:text;mso-width-percent:0;mso-height-percent:0;mso-width-relative:margin;mso-height-relative:margin;v-text-anchor:middle" o:gfxdata="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" adj="10286" fillcolor="#ffc000" stroked="f" strokeweight="1pt"/>
                   </w:pict>
@@ -3027,142 +3027,14 @@
           <w:sz w:val="28"/>
           <w:szCs w:val="28"/>
         </w:rPr>
-        <w:t xml:space="preserve">A single round lasts for a maximum of 99 seconds on the timer. Reduce your opponent’s health meter to 0 within that time for a win by KO. If time runs </w:t>
-      </w:r>
-      <w:r>
-        <w:rPr>
-          <w:sz w:val="28"/>
-          <w:szCs w:val="28"/>
-        </w:rPr>
-        <w:t>out,</w:t>
-      </w:r>
-      <w:r>
-        <w:rPr>
-          <w:sz w:val="28"/>
-          <w:szCs w:val="28"/>
-        </w:rPr>
-        <w:t xml:space="preserve"> </w:t>
-      </w:r>
-      <w:r>
-        <w:rPr>
-          <w:sz w:val="28"/>
-          <w:szCs w:val="28"/>
-        </w:rPr>
-        <w:t xml:space="preserve">then the fighter with the most health remaining will be declared the winner. </w:t>
-      </w:r>
-    </w:p>
-    <w:p>
-      <w:pPr>
-        <w:rPr>
-          <w:b/>
-          <w:sz w:val="32"/>
-          <w:szCs w:val="32"/>
-        </w:rPr>
-      </w:pPr>
-    </w:p>
-    <w:p>
-      <w:pPr>
-        <w:rPr>
-          <w:color w:val="FFC000"/>
-          <w:sz w:val="32"/>
-          <w:szCs w:val="32"/>
-        </w:rPr>
-      </w:pPr>
-      <w:r>
-        <w:rPr>
-          <w:color w:val="FFC000"/>
-          <w:sz w:val="32"/>
-          <w:szCs w:val="32"/>
-        </w:rPr>
-        <w:t xml:space="preserve">A </w:t>
-      </w:r>
-      <w:r>
-        <w:rPr>
-          <w:color w:val="FFC000"/>
-          <w:sz w:val="32"/>
-          <w:szCs w:val="32"/>
-        </w:rPr>
-        <w:t>D</w:t>
-      </w:r>
-      <w:r>
-        <w:rPr>
-          <w:color w:val="FFC000"/>
-          <w:sz w:val="32"/>
-          <w:szCs w:val="32"/>
-        </w:rPr>
-        <w:t>raw</w:t>
-      </w:r>
-      <w:r>
-        <w:rPr>
-          <w:color w:val="FFC000"/>
-          <w:sz w:val="32"/>
-          <w:szCs w:val="32"/>
-        </w:rPr>
-        <w:t xml:space="preserve"> </w:t>
-      </w:r>
-    </w:p>
-    <w:p>
-      <w:pPr>
-        <w:rPr>
-          <w:sz w:val="28"/>
-          <w:szCs w:val="28"/>
-        </w:rPr>
-      </w:pPr>
-      <w:r>
-        <w:rPr>
-          <w:sz w:val="28"/>
-          <w:szCs w:val="28"/>
-        </w:rPr>
-        <w:t xml:space="preserve">A draw occurs when both </w:t>
-      </w:r>
-      <w:r>
-        <w:rPr>
-          <w:sz w:val="28"/>
-          <w:szCs w:val="28"/>
-        </w:rPr>
-        <w:t>fighter’s</w:t>
-      </w:r>
-      <w:r>
-        <w:rPr>
-          <w:sz w:val="28"/>
-          <w:szCs w:val="28"/>
-        </w:rPr>
-        <w:t xml:space="preserve"> hea</w:t>
-      </w:r>
-      <w:r>
-        <w:rPr>
-          <w:sz w:val="28"/>
-          <w:szCs w:val="28"/>
-        </w:rPr>
-        <w:t xml:space="preserve">lth falls to 0 at the same time or their remaining health is </w:t>
-      </w:r>
-      <w:r>
-        <w:rPr>
-          <w:sz w:val="28"/>
-          <w:szCs w:val="28"/>
-        </w:rPr>
-        <w:t>the same</w:t>
-      </w:r>
-      <w:r>
-        <w:rPr>
-          <w:sz w:val="28"/>
-          <w:szCs w:val="28"/>
-        </w:rPr>
-        <w:t xml:space="preserve"> when the time runs out. If the final round of a match ends in a </w:t>
-      </w:r>
-      <w:r>
-        <w:rPr>
-          <w:sz w:val="28"/>
-          <w:szCs w:val="28"/>
-        </w:rPr>
-        <w:t>draw,</w:t>
-      </w:r>
-      <w:r>
-        <w:rPr>
-          <w:sz w:val="28"/>
-          <w:szCs w:val="28"/>
-        </w:rPr>
-        <w:t xml:space="preserve"> then it is game over.</w:t>
+        <w:t xml:space="preserve">Reduce your opponent’s health meter to 0 for a win by KO. </w:t>
+      </w:r>
+      <w:r>
+        <w:rPr>
+          <w:sz w:val="28"/>
+          <w:szCs w:val="28"/>
+        </w:rPr>
+        <w:t>Time your blocks and strikes to work against the opponent.</w:t>
       </w:r>
     </w:p>
     <w:p>
@@ -3196,6 +3068,62 @@
           </w14:textFill>
         </w:rPr>
       </w:pPr>
+    </w:p>
+    <w:p>
+      <w:pPr>
+        <w:rPr>
+          <w:color w:val="FFC000"/>
+          <w:sz w:val="32"/>
+          <w:szCs w:val="32"/>
+        </w:rPr>
+      </w:pPr>
+      <w:r>
+        <w:rPr>
+          <w:color w:val="FFC000"/>
+          <w:sz w:val="32"/>
+          <w:szCs w:val="32"/>
+        </w:rPr>
+        <w:t>Scoring</w:t>
+      </w:r>
+    </w:p>
+    <w:p>
+      <w:pPr>
+        <w:rPr>
+          <w:b/>
+          <w:color w:val="FF0000"/>
+          <w:sz w:val="48"/>
+          <w:szCs w:val="48"/>
+          <w14:textFill>
+            <w14:gradFill>
+              <w14:gsLst>
+                <w14:gs w14:pos="0">
+                  <w14:srgbClr w14:val="FF0000"/>
+                </w14:gs>
+                <w14:gs w14:pos="73000">
+                  <w14:srgbClr w14:val="FFC000"/>
+                </w14:gs>
+                <w14:gs w14:pos="83000">
+                  <w14:srgbClr w14:val="FFFF00"/>
+                </w14:gs>
+                <w14:gs w14:pos="100000">
+                  <w14:schemeClr w14:val="accent5">
+                    <w14:lumMod w14:val="20000"/>
+                    <w14:lumOff w14:val="80000"/>
+                  </w14:schemeClr>
+                </w14:gs>
+              </w14:gsLst>
+              <w14:lin w14:ang="5400000" w14:scaled="0"/>
+            </w14:gradFill>
+          </w14:textFill>
+        </w:rPr>
+      </w:pPr>
+      <w:r>
+        <w:rPr>
+          <w:sz w:val="28"/>
+          <w:szCs w:val="28"/>
+        </w:rPr>
+        <w:t>Each match win is worth 2000 points but you lose 400 points for each round your opponent won.</w:t>
+      </w:r>
     </w:p>
     <w:p>
       <w:pPr>
@@ -3362,7 +3290,7 @@
               </wp:anchor>
             </w:drawing>
           </mc:Choice>
-          <mc:Fallback xmlns:w16se="http://schemas.microsoft.com/office/word/2015/wordml/symex" xmlns:w16cid="http://schemas.microsoft.com/office/word/2016/wordml/cid" xmlns:w15="http://schemas.microsoft.com/office/word/2012/wordml" xmlns:am3d="http://schemas.microsoft.com/office/drawing/2017/model3d" xmlns:aink="http://schemas.microsoft.com/office/drawing/2016/ink" xmlns:cx8="http://schemas.microsoft.com/office/drawing/2016/5/14/chartex" xmlns:cx7="http://schemas.microsoft.com/office/drawing/2016/5/13/chartex" xmlns:cx6="http://schemas.microsoft.com/office/drawing/2016/5/12/chartex" xmlns:cx5="http://schemas.microsoft.com/office/drawing/2016/5/11/chartex" xmlns:cx4="http://schemas.microsoft.com/office/drawing/2016/5/10/chartex" xmlns:cx3="http://schemas.microsoft.com/office/drawing/2016/5/9/chartex" xmlns:cx2="http://schemas.microsoft.com/office/drawing/2015/10/21/chartex" xmlns:cx1="http://schemas.microsoft.com/office/drawing/2015/9/8/chartex" xmlns:cx="http://schemas.microsoft.com/office/drawing/2014/chartex">
+          <mc:Fallback xmlns:cx="http://schemas.microsoft.com/office/drawing/2014/chartex" xmlns:cx1="http://schemas.microsoft.com/office/drawing/2015/9/8/chartex" xmlns:cx2="http://schemas.microsoft.com/office/drawing/2015/10/21/chartex" xmlns:cx3="http://schemas.microsoft.com/office/drawing/2016/5/9/chartex" xmlns:cx4="http://schemas.microsoft.com/office/drawing/2016/5/10/chartex" xmlns:cx5="http://schemas.microsoft.com/office/drawing/2016/5/11/chartex" xmlns:cx6="http://schemas.microsoft.com/office/drawing/2016/5/12/chartex" xmlns:cx7="http://schemas.microsoft.com/office/drawing/2016/5/13/chartex" xmlns:cx8="http://schemas.microsoft.com/office/drawing/2016/5/14/chartex" xmlns:aink="http://schemas.microsoft.com/office/drawing/2016/ink" xmlns:am3d="http://schemas.microsoft.com/office/drawing/2017/model3d" xmlns:w15="http://schemas.microsoft.com/office/word/2012/wordml" xmlns:w16cid="http://schemas.microsoft.com/office/word/2016/wordml/cid" xmlns:w16se="http://schemas.microsoft.com/office/word/2015/wordml/symex">
             <w:pict>
               <v:line w14:anchorId="3A8C6931" id="Straight Connector 197" o:spid="_x0000_s1026" style="position:absolute;flip:x;z-index:251701248;visibility:visible;mso-wrap-style:square;mso-width-percent:0;mso-wrap-distance-left:9pt;mso-wrap-distance-top:0;mso-wrap-distance-right:9pt;mso-wrap-distance-bottom:0;mso-position-horizontal:absolute;mso-position-horizontal-relative:text;mso-position-vertical:absolute;mso-position-vertical-relative:text;mso-width-percent:0;mso-width-relative:margin" from="32.25pt,49.1pt" to="48pt,49.1pt" o:gfxdata="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" strokecolor="#ffc000 [3207]" strokeweight="1pt">
                 <v:stroke joinstyle="miter"/>
@@ -3446,7 +3374,7 @@
               </wp:anchor>
             </w:drawing>
           </mc:Choice>
-          <mc:Fallback xmlns:w16se="http://schemas.microsoft.com/office/word/2015/wordml/symex" xmlns:w16cid="http://schemas.microsoft.com/office/word/2016/wordml/cid" xmlns:w15="http://schemas.microsoft.com/office/word/2012/wordml" xmlns:am3d="http://schemas.microsoft.com/office/drawing/2017/model3d" xmlns:aink="http://schemas.microsoft.com/office/drawing/2016/ink" xmlns:cx8="http://schemas.microsoft.com/office/drawing/2016/5/14/chartex" xmlns:cx7="http://schemas.microsoft.com/office/drawing/2016/5/13/chartex" xmlns:cx6="http://schemas.microsoft.com/office/drawing/2016/5/12/chartex" xmlns:cx5="http://schemas.microsoft.com/office/drawing/2016/5/11/chartex" xmlns:cx4="http://schemas.microsoft.com/office/drawing/2016/5/10/chartex" xmlns:cx3="http://schemas.microsoft.com/office/drawing/2016/5/9/chartex" xmlns:cx2="http://schemas.microsoft.com/office/drawing/2015/10/21/chartex" xmlns:cx1="http://schemas.microsoft.com/office/drawing/2015/9/8/chartex" xmlns:cx="http://schemas.microsoft.com/office/drawing/2014/chartex">
+          <mc:Fallback xmlns:cx="http://schemas.microsoft.com/office/drawing/2014/chartex" xmlns:cx1="http://schemas.microsoft.com/office/drawing/2015/9/8/chartex" xmlns:cx2="http://schemas.microsoft.com/office/drawing/2015/10/21/chartex" xmlns:cx3="http://schemas.microsoft.com/office/drawing/2016/5/9/chartex" xmlns:cx4="http://schemas.microsoft.com/office/drawing/2016/5/10/chartex" xmlns:cx5="http://schemas.microsoft.com/office/drawing/2016/5/11/chartex" xmlns:cx6="http://schemas.microsoft.com/office/drawing/2016/5/12/chartex" xmlns:cx7="http://schemas.microsoft.com/office/drawing/2016/5/13/chartex" xmlns:cx8="http://schemas.microsoft.com/office/drawing/2016/5/14/chartex" xmlns:aink="http://schemas.microsoft.com/office/drawing/2016/ink" xmlns:am3d="http://schemas.microsoft.com/office/drawing/2017/model3d" xmlns:w15="http://schemas.microsoft.com/office/word/2012/wordml" xmlns:w16cid="http://schemas.microsoft.com/office/word/2016/wordml/cid" xmlns:w16se="http://schemas.microsoft.com/office/word/2015/wordml/symex">
             <w:pict>
               <v:shapetype w14:anchorId="43A94DB1" id="_x0000_t202" coordsize="21600,21600" o:spt="202" path="m,l,21600r21600,l21600,xe">
                 <v:stroke joinstyle="miter"/>
@@ -3547,7 +3475,7 @@
               </wp:anchor>
             </w:drawing>
           </mc:Choice>
-          <mc:Fallback xmlns:w16se="http://schemas.microsoft.com/office/word/2015/wordml/symex" xmlns:w16cid="http://schemas.microsoft.com/office/word/2016/wordml/cid" xmlns:w15="http://schemas.microsoft.com/office/word/2012/wordml" xmlns:am3d="http://schemas.microsoft.com/office/drawing/2017/model3d" xmlns:aink="http://schemas.microsoft.com/office/drawing/2016/ink" xmlns:cx8="http://schemas.microsoft.com/office/drawing/2016/5/14/chartex" xmlns:cx7="http://schemas.microsoft.com/office/drawing/2016/5/13/chartex" xmlns:cx6="http://schemas.microsoft.com/office/drawing/2016/5/12/chartex" xmlns:cx5="http://schemas.microsoft.com/office/drawing/2016/5/11/chartex" xmlns:cx4="http://schemas.microsoft.com/office/drawing/2016/5/10/chartex" xmlns:cx3="http://schemas.microsoft.com/office/drawing/2016/5/9/chartex" xmlns:cx2="http://schemas.microsoft.com/office/drawing/2015/10/21/chartex" xmlns:cx1="http://schemas.microsoft.com/office/drawing/2015/9/8/chartex" xmlns:cx="http://schemas.microsoft.com/office/drawing/2014/chartex">
+          <mc:Fallback xmlns:cx="http://schemas.microsoft.com/office/drawing/2014/chartex" xmlns:cx1="http://schemas.microsoft.com/office/drawing/2015/9/8/chartex" xmlns:cx2="http://schemas.microsoft.com/office/drawing/2015/10/21/chartex" xmlns:cx3="http://schemas.microsoft.com/office/drawing/2016/5/9/chartex" xmlns:cx4="http://schemas.microsoft.com/office/drawing/2016/5/10/chartex" xmlns:cx5="http://schemas.microsoft.com/office/drawing/2016/5/11/chartex" xmlns:cx6="http://schemas.microsoft.com/office/drawing/2016/5/12/chartex" xmlns:cx7="http://schemas.microsoft.com/office/drawing/2016/5/13/chartex" xmlns:cx8="http://schemas.microsoft.com/office/drawing/2016/5/14/chartex" xmlns:aink="http://schemas.microsoft.com/office/drawing/2016/ink" xmlns:am3d="http://schemas.microsoft.com/office/drawing/2017/model3d" xmlns:w15="http://schemas.microsoft.com/office/word/2012/wordml" xmlns:w16cid="http://schemas.microsoft.com/office/word/2016/wordml/cid" xmlns:w16se="http://schemas.microsoft.com/office/word/2015/wordml/symex">
             <w:pict>
               <v:rect w14:anchorId="2C455526" id="Rectangle 195" o:spid="_x0000_s1026" style="position:absolute;margin-left:48.6pt;margin-top:42pt;width:21.2pt;height:14.6pt;z-index:251699200;visibility:visible;mso-wrap-style:square;mso-width-percent:0;mso-height-percent:0;mso-wrap-distance-left:9pt;mso-wrap-distance-top:0;mso-wrap-distance-right:9pt;mso-wrap-distance-bottom:0;mso-position-horizontal:absolute;mso-position-horizontal-relative:text;mso-position-vertical:absolute;mso-position-vertical-relative:text;mso-width-percent:0;mso-height-percent:0;mso-width-relative:margin;mso-height-relative:margin;v-text-anchor:middle" o:gfxdata="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" filled="f" strokecolor="#ffc000" strokeweight="1.5pt"/>
             </w:pict>
@@ -3890,7 +3818,7 @@
               </wp:anchor>
             </w:drawing>
           </mc:Choice>
-          <mc:Fallback xmlns:w16se="http://schemas.microsoft.com/office/word/2015/wordml/symex" xmlns:w16cid="http://schemas.microsoft.com/office/word/2016/wordml/cid" xmlns:w15="http://schemas.microsoft.com/office/word/2012/wordml" xmlns:am3d="http://schemas.microsoft.com/office/drawing/2017/model3d" xmlns:aink="http://schemas.microsoft.com/office/drawing/2016/ink" xmlns:cx8="http://schemas.microsoft.com/office/drawing/2016/5/14/chartex" xmlns:cx7="http://schemas.microsoft.com/office/drawing/2016/5/13/chartex" xmlns:cx6="http://schemas.microsoft.com/office/drawing/2016/5/12/chartex" xmlns:cx5="http://schemas.microsoft.com/office/drawing/2016/5/11/chartex" xmlns:cx4="http://schemas.microsoft.com/office/drawing/2016/5/10/chartex" xmlns:cx3="http://schemas.microsoft.com/office/drawing/2016/5/9/chartex" xmlns:cx2="http://schemas.microsoft.com/office/drawing/2015/10/21/chartex" xmlns:cx1="http://schemas.microsoft.com/office/drawing/2015/9/8/chartex" xmlns:cx="http://schemas.microsoft.com/office/drawing/2014/chartex">
+          <mc:Fallback xmlns:cx="http://schemas.microsoft.com/office/drawing/2014/chartex" xmlns:cx1="http://schemas.microsoft.com/office/drawing/2015/9/8/chartex" xmlns:cx2="http://schemas.microsoft.com/office/drawing/2015/10/21/chartex" xmlns:cx3="http://schemas.microsoft.com/office/drawing/2016/5/9/chartex" xmlns:cx4="http://schemas.microsoft.com/office/drawing/2016/5/10/chartex" xmlns:cx5="http://schemas.microsoft.com/office/drawing/2016/5/11/chartex" xmlns:cx6="http://schemas.microsoft.com/office/drawing/2016/5/12/chartex" xmlns:cx7="http://schemas.microsoft.com/office/drawing/2016/5/13/chartex" xmlns:cx8="http://schemas.microsoft.com/office/drawing/2016/5/14/chartex" xmlns:aink="http://schemas.microsoft.com/office/drawing/2016/ink" xmlns:am3d="http://schemas.microsoft.com/office/drawing/2017/model3d" xmlns:w15="http://schemas.microsoft.com/office/word/2012/wordml" xmlns:w16cid="http://schemas.microsoft.com/office/word/2016/wordml/cid" xmlns:w16se="http://schemas.microsoft.com/office/word/2015/wordml/symex">
             <w:pict>
               <v:line w14:anchorId="471B20BE" id="Straight Connector 18" o:spid="_x0000_s1026" style="position:absolute;flip:x;z-index:251679744;visibility:visible;mso-wrap-style:square;mso-wrap-distance-left:9pt;mso-wrap-distance-top:0;mso-wrap-distance-right:9pt;mso-wrap-distance-bottom:0;mso-position-horizontal:absolute;mso-position-horizontal-relative:text;mso-position-vertical:absolute;mso-position-vertical-relative:text" from="11.75pt,43.45pt" to="27.5pt,43.45pt" o:gfxdata="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" strokecolor="#ffc000 [3207]" strokeweight="1pt">
                 <v:stroke joinstyle="miter"/>
@@ -3973,7 +3901,7 @@
               </wp:anchor>
             </w:drawing>
           </mc:Choice>
-          <mc:Fallback xmlns:w16se="http://schemas.microsoft.com/office/word/2015/wordml/symex" xmlns:w16cid="http://schemas.microsoft.com/office/word/2016/wordml/cid" xmlns:w15="http://schemas.microsoft.com/office/word/2012/wordml" xmlns:am3d="http://schemas.microsoft.com/office/drawing/2017/model3d" xmlns:aink="http://schemas.microsoft.com/office/drawing/2016/ink" xmlns:cx8="http://schemas.microsoft.com/office/drawing/2016/5/14/chartex" xmlns:cx7="http://schemas.microsoft.com/office/drawing/2016/5/13/chartex" xmlns:cx6="http://schemas.microsoft.com/office/drawing/2016/5/12/chartex" xmlns:cx5="http://schemas.microsoft.com/office/drawing/2016/5/11/chartex" xmlns:cx4="http://schemas.microsoft.com/office/drawing/2016/5/10/chartex" xmlns:cx3="http://schemas.microsoft.com/office/drawing/2016/5/9/chartex" xmlns:cx2="http://schemas.microsoft.com/office/drawing/2015/10/21/chartex" xmlns:cx1="http://schemas.microsoft.com/office/drawing/2015/9/8/chartex" xmlns:cx="http://schemas.microsoft.com/office/drawing/2014/chartex">
+          <mc:Fallback xmlns:cx="http://schemas.microsoft.com/office/drawing/2014/chartex" xmlns:cx1="http://schemas.microsoft.com/office/drawing/2015/9/8/chartex" xmlns:cx2="http://schemas.microsoft.com/office/drawing/2015/10/21/chartex" xmlns:cx3="http://schemas.microsoft.com/office/drawing/2016/5/9/chartex" xmlns:cx4="http://schemas.microsoft.com/office/drawing/2016/5/10/chartex" xmlns:cx5="http://schemas.microsoft.com/office/drawing/2016/5/11/chartex" xmlns:cx6="http://schemas.microsoft.com/office/drawing/2016/5/12/chartex" xmlns:cx7="http://schemas.microsoft.com/office/drawing/2016/5/13/chartex" xmlns:cx8="http://schemas.microsoft.com/office/drawing/2016/5/14/chartex" xmlns:aink="http://schemas.microsoft.com/office/drawing/2016/ink" xmlns:am3d="http://schemas.microsoft.com/office/drawing/2017/model3d" xmlns:w15="http://schemas.microsoft.com/office/word/2012/wordml" xmlns:w16cid="http://schemas.microsoft.com/office/word/2016/wordml/cid" xmlns:w16se="http://schemas.microsoft.com/office/word/2015/wordml/symex">
             <w:pict>
               <v:shape w14:anchorId="1EB7A6A4" id="Text Box 15" o:spid="_x0000_s1027" type="#_x0000_t202" style="position:absolute;margin-left:-8.5pt;margin-top:32.95pt;width:20.25pt;height:19pt;z-index:251674624;visibility:visible;mso-wrap-style:square;mso-width-percent:0;mso-height-percent:0;mso-wrap-distance-left:9pt;mso-wrap-distance-top:0;mso-wrap-distance-right:9pt;mso-wrap-distance-bottom:0;mso-position-horizontal:absolute;mso-position-horizontal-relative:text;mso-position-vertical:absolute;mso-position-vertical-relative:text;mso-width-percent:0;mso-height-percent:0;mso-width-relative:margin;mso-height-relative:margin;v-text-anchor:top" o:gfxdata="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" fillcolor="#ffc000" strokeweight=".5pt">
                 <v:textbox>
@@ -4069,7 +3997,7 @@
               </wp:anchor>
             </w:drawing>
           </mc:Choice>
-          <mc:Fallback xmlns:w16se="http://schemas.microsoft.com/office/word/2015/wordml/symex" xmlns:w16cid="http://schemas.microsoft.com/office/word/2016/wordml/cid" xmlns:w15="http://schemas.microsoft.com/office/word/2012/wordml" xmlns:am3d="http://schemas.microsoft.com/office/drawing/2017/model3d" xmlns:aink="http://schemas.microsoft.com/office/drawing/2016/ink" xmlns:cx8="http://schemas.microsoft.com/office/drawing/2016/5/14/chartex" xmlns:cx7="http://schemas.microsoft.com/office/drawing/2016/5/13/chartex" xmlns:cx6="http://schemas.microsoft.com/office/drawing/2016/5/12/chartex" xmlns:cx5="http://schemas.microsoft.com/office/drawing/2016/5/11/chartex" xmlns:cx4="http://schemas.microsoft.com/office/drawing/2016/5/10/chartex" xmlns:cx3="http://schemas.microsoft.com/office/drawing/2016/5/9/chartex" xmlns:cx2="http://schemas.microsoft.com/office/drawing/2015/10/21/chartex" xmlns:cx1="http://schemas.microsoft.com/office/drawing/2015/9/8/chartex" xmlns:cx="http://schemas.microsoft.com/office/drawing/2014/chartex">
+          <mc:Fallback xmlns:cx="http://schemas.microsoft.com/office/drawing/2014/chartex" xmlns:cx1="http://schemas.microsoft.com/office/drawing/2015/9/8/chartex" xmlns:cx2="http://schemas.microsoft.com/office/drawing/2015/10/21/chartex" xmlns:cx3="http://schemas.microsoft.com/office/drawing/2016/5/9/chartex" xmlns:cx4="http://schemas.microsoft.com/office/drawing/2016/5/10/chartex" xmlns:cx5="http://schemas.microsoft.com/office/drawing/2016/5/11/chartex" xmlns:cx6="http://schemas.microsoft.com/office/drawing/2016/5/12/chartex" xmlns:cx7="http://schemas.microsoft.com/office/drawing/2016/5/13/chartex" xmlns:cx8="http://schemas.microsoft.com/office/drawing/2016/5/14/chartex" xmlns:aink="http://schemas.microsoft.com/office/drawing/2016/ink" xmlns:am3d="http://schemas.microsoft.com/office/drawing/2017/model3d" xmlns:w15="http://schemas.microsoft.com/office/word/2012/wordml" xmlns:w16cid="http://schemas.microsoft.com/office/word/2016/wordml/cid" xmlns:w16se="http://schemas.microsoft.com/office/word/2015/wordml/symex">
             <w:pict>
               <v:rect w14:anchorId="6FC9BF7C" id="Rectangle 7" o:spid="_x0000_s1026" style="position:absolute;margin-left:27.5pt;margin-top:32.85pt;width:85.5pt;height:17.5pt;z-index:251659264;visibility:visible;mso-wrap-style:square;mso-width-percent:0;mso-height-percent:0;mso-wrap-distance-left:9pt;mso-wrap-distance-top:0;mso-wrap-distance-right:9pt;mso-wrap-distance-bottom:0;mso-position-horizontal:absolute;mso-position-horizontal-relative:text;mso-position-vertical:absolute;mso-position-vertical-relative:text;mso-width-percent:0;mso-height-percent:0;mso-width-relative:margin;mso-height-relative:margin;v-text-anchor:middle" o:gfxdata="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" filled="f" strokecolor="#ffc000" strokeweight="1.5pt"/>
             </w:pict>
@@ -4160,7 +4088,7 @@
               </wp:anchor>
             </w:drawing>
           </mc:Choice>
-          <mc:Fallback xmlns:w16se="http://schemas.microsoft.com/office/word/2015/wordml/symex" xmlns:w16cid="http://schemas.microsoft.com/office/word/2016/wordml/cid" xmlns:w15="http://schemas.microsoft.com/office/word/2012/wordml" xmlns:am3d="http://schemas.microsoft.com/office/drawing/2017/model3d" xmlns:aink="http://schemas.microsoft.com/office/drawing/2016/ink" xmlns:cx8="http://schemas.microsoft.com/office/drawing/2016/5/14/chartex" xmlns:cx7="http://schemas.microsoft.com/office/drawing/2016/5/13/chartex" xmlns:cx6="http://schemas.microsoft.com/office/drawing/2016/5/12/chartex" xmlns:cx5="http://schemas.microsoft.com/office/drawing/2016/5/11/chartex" xmlns:cx4="http://schemas.microsoft.com/office/drawing/2016/5/10/chartex" xmlns:cx3="http://schemas.microsoft.com/office/drawing/2016/5/9/chartex" xmlns:cx2="http://schemas.microsoft.com/office/drawing/2015/10/21/chartex" xmlns:cx1="http://schemas.microsoft.com/office/drawing/2015/9/8/chartex" xmlns:cx="http://schemas.microsoft.com/office/drawing/2014/chartex">
+          <mc:Fallback xmlns:cx="http://schemas.microsoft.com/office/drawing/2014/chartex" xmlns:cx1="http://schemas.microsoft.com/office/drawing/2015/9/8/chartex" xmlns:cx2="http://schemas.microsoft.com/office/drawing/2015/10/21/chartex" xmlns:cx3="http://schemas.microsoft.com/office/drawing/2016/5/9/chartex" xmlns:cx4="http://schemas.microsoft.com/office/drawing/2016/5/10/chartex" xmlns:cx5="http://schemas.microsoft.com/office/drawing/2016/5/11/chartex" xmlns:cx6="http://schemas.microsoft.com/office/drawing/2016/5/12/chartex" xmlns:cx7="http://schemas.microsoft.com/office/drawing/2016/5/13/chartex" xmlns:cx8="http://schemas.microsoft.com/office/drawing/2016/5/14/chartex" xmlns:aink="http://schemas.microsoft.com/office/drawing/2016/ink" xmlns:am3d="http://schemas.microsoft.com/office/drawing/2017/model3d" xmlns:w15="http://schemas.microsoft.com/office/word/2012/wordml" xmlns:w16cid="http://schemas.microsoft.com/office/word/2016/wordml/cid" xmlns:w16se="http://schemas.microsoft.com/office/word/2015/wordml/symex">
             <w:pict>
               <v:shape w14:anchorId="2F83FCF7" id="Text Box 24" o:spid="_x0000_s1028" type="#_x0000_t202" style="position:absolute;margin-left:243.85pt;margin-top:166.05pt;width:20.25pt;height:19pt;z-index:251686912;visibility:visible;mso-wrap-style:square;mso-width-percent:0;mso-height-percent:0;mso-wrap-distance-left:9pt;mso-wrap-distance-top:0;mso-wrap-distance-right:9pt;mso-wrap-distance-bottom:0;mso-position-horizontal:absolute;mso-position-horizontal-relative:text;mso-position-vertical:absolute;mso-position-vertical-relative:text;mso-width-percent:0;mso-height-percent:0;mso-width-relative:margin;mso-height-relative:margin;v-text-anchor:top" o:gfxdata="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" fillcolor="#ffc000" strokeweight=".5pt">
                 <v:textbox>
@@ -4247,7 +4175,7 @@
               </wp:anchor>
             </w:drawing>
           </mc:Choice>
-          <mc:Fallback xmlns:w16se="http://schemas.microsoft.com/office/word/2015/wordml/symex" xmlns:w16cid="http://schemas.microsoft.com/office/word/2016/wordml/cid" xmlns:w15="http://schemas.microsoft.com/office/word/2012/wordml" xmlns:am3d="http://schemas.microsoft.com/office/drawing/2017/model3d" xmlns:aink="http://schemas.microsoft.com/office/drawing/2016/ink" xmlns:cx8="http://schemas.microsoft.com/office/drawing/2016/5/14/chartex" xmlns:cx7="http://schemas.microsoft.com/office/drawing/2016/5/13/chartex" xmlns:cx6="http://schemas.microsoft.com/office/drawing/2016/5/12/chartex" xmlns:cx5="http://schemas.microsoft.com/office/drawing/2016/5/11/chartex" xmlns:cx4="http://schemas.microsoft.com/office/drawing/2016/5/10/chartex" xmlns:cx3="http://schemas.microsoft.com/office/drawing/2016/5/9/chartex" xmlns:cx2="http://schemas.microsoft.com/office/drawing/2015/10/21/chartex" xmlns:cx1="http://schemas.microsoft.com/office/drawing/2015/9/8/chartex" xmlns:cx="http://schemas.microsoft.com/office/drawing/2014/chartex">
+          <mc:Fallback xmlns:cx="http://schemas.microsoft.com/office/drawing/2014/chartex" xmlns:cx1="http://schemas.microsoft.com/office/drawing/2015/9/8/chartex" xmlns:cx2="http://schemas.microsoft.com/office/drawing/2015/10/21/chartex" xmlns:cx3="http://schemas.microsoft.com/office/drawing/2016/5/9/chartex" xmlns:cx4="http://schemas.microsoft.com/office/drawing/2016/5/10/chartex" xmlns:cx5="http://schemas.microsoft.com/office/drawing/2016/5/11/chartex" xmlns:cx6="http://schemas.microsoft.com/office/drawing/2016/5/12/chartex" xmlns:cx7="http://schemas.microsoft.com/office/drawing/2016/5/13/chartex" xmlns:cx8="http://schemas.microsoft.com/office/drawing/2016/5/14/chartex" xmlns:aink="http://schemas.microsoft.com/office/drawing/2016/ink" xmlns:am3d="http://schemas.microsoft.com/office/drawing/2017/model3d" xmlns:w15="http://schemas.microsoft.com/office/word/2012/wordml" xmlns:w16cid="http://schemas.microsoft.com/office/word/2016/wordml/cid" xmlns:w16se="http://schemas.microsoft.com/office/word/2015/wordml/symex">
             <w:pict>
               <v:line w14:anchorId="011FB1AA" id="Straight Connector 28" o:spid="_x0000_s1026" style="position:absolute;z-index:251692032;visibility:visible;mso-wrap-style:square;mso-wrap-distance-left:9pt;mso-wrap-distance-top:0;mso-wrap-distance-right:9pt;mso-wrap-distance-bottom:0;mso-position-horizontal:absolute;mso-position-horizontal-relative:text;mso-position-vertical:absolute;mso-position-vertical-relative:text" from="224.1pt,176.55pt" to="244.1pt,176.55pt" o:gfxdata="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" strokecolor="#ffc000 [3207]" strokeweight="1pt">
                 <v:stroke joinstyle="miter"/>
@@ -4332,7 +4260,7 @@
               </wp:anchor>
             </w:drawing>
           </mc:Choice>
-          <mc:Fallback xmlns:w16se="http://schemas.microsoft.com/office/word/2015/wordml/symex" xmlns:w16cid="http://schemas.microsoft.com/office/word/2016/wordml/cid" xmlns:w15="http://schemas.microsoft.com/office/word/2012/wordml" xmlns:am3d="http://schemas.microsoft.com/office/drawing/2017/model3d" xmlns:aink="http://schemas.microsoft.com/office/drawing/2016/ink" xmlns:cx8="http://schemas.microsoft.com/office/drawing/2016/5/14/chartex" xmlns:cx7="http://schemas.microsoft.com/office/drawing/2016/5/13/chartex" xmlns:cx6="http://schemas.microsoft.com/office/drawing/2016/5/12/chartex" xmlns:cx5="http://schemas.microsoft.com/office/drawing/2016/5/11/chartex" xmlns:cx4="http://schemas.microsoft.com/office/drawing/2016/5/10/chartex" xmlns:cx3="http://schemas.microsoft.com/office/drawing/2016/5/9/chartex" xmlns:cx2="http://schemas.microsoft.com/office/drawing/2015/10/21/chartex" xmlns:cx1="http://schemas.microsoft.com/office/drawing/2015/9/8/chartex" xmlns:cx="http://schemas.microsoft.com/office/drawing/2014/chartex">
+          <mc:Fallback xmlns:cx="http://schemas.microsoft.com/office/drawing/2014/chartex" xmlns:cx1="http://schemas.microsoft.com/office/drawing/2015/9/8/chartex" xmlns:cx2="http://schemas.microsoft.com/office/drawing/2015/10/21/chartex" xmlns:cx3="http://schemas.microsoft.com/office/drawing/2016/5/9/chartex" xmlns:cx4="http://schemas.microsoft.com/office/drawing/2016/5/10/chartex" xmlns:cx5="http://schemas.microsoft.com/office/drawing/2016/5/11/chartex" xmlns:cx6="http://schemas.microsoft.com/office/drawing/2016/5/12/chartex" xmlns:cx7="http://schemas.microsoft.com/office/drawing/2016/5/13/chartex" xmlns:cx8="http://schemas.microsoft.com/office/drawing/2016/5/14/chartex" xmlns:aink="http://schemas.microsoft.com/office/drawing/2016/ink" xmlns:am3d="http://schemas.microsoft.com/office/drawing/2017/model3d" xmlns:w15="http://schemas.microsoft.com/office/word/2012/wordml" xmlns:w16cid="http://schemas.microsoft.com/office/word/2016/wordml/cid" xmlns:w16se="http://schemas.microsoft.com/office/word/2015/wordml/symex">
             <w:pict>
               <v:rect w14:anchorId="4670F0B1" id="Rectangle 23" o:spid="_x0000_s1026" style="position:absolute;margin-left:179.15pt;margin-top:152.55pt;width:45pt;height:43pt;z-index:251685888;visibility:visible;mso-wrap-style:square;mso-width-percent:0;mso-height-percent:0;mso-wrap-distance-left:9pt;mso-wrap-distance-top:0;mso-wrap-distance-right:9pt;mso-wrap-distance-bottom:0;mso-position-horizontal:absolute;mso-position-horizontal-relative:text;mso-position-vertical:absolute;mso-position-vertical-relative:text;mso-width-percent:0;mso-height-percent:0;mso-width-relative:margin;mso-height-relative:margin;v-text-anchor:middle" o:gfxdata="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" filled="f" strokecolor="#ffc000" strokeweight="1.5pt"/>
             </w:pict>
@@ -4413,7 +4341,7 @@
               </wp:anchor>
             </w:drawing>
           </mc:Choice>
-          <mc:Fallback xmlns:w16se="http://schemas.microsoft.com/office/word/2015/wordml/symex" xmlns:w16cid="http://schemas.microsoft.com/office/word/2016/wordml/cid" xmlns:w15="http://schemas.microsoft.com/office/word/2012/wordml" xmlns:am3d="http://schemas.microsoft.com/office/drawing/2017/model3d" xmlns:aink="http://schemas.microsoft.com/office/drawing/2016/ink" xmlns:cx8="http://schemas.microsoft.com/office/drawing/2016/5/14/chartex" xmlns:cx7="http://schemas.microsoft.com/office/drawing/2016/5/13/chartex" xmlns:cx6="http://schemas.microsoft.com/office/drawing/2016/5/12/chartex" xmlns:cx5="http://schemas.microsoft.com/office/drawing/2016/5/11/chartex" xmlns:cx4="http://schemas.microsoft.com/office/drawing/2016/5/10/chartex" xmlns:cx3="http://schemas.microsoft.com/office/drawing/2016/5/9/chartex" xmlns:cx2="http://schemas.microsoft.com/office/drawing/2015/10/21/chartex" xmlns:cx1="http://schemas.microsoft.com/office/drawing/2015/9/8/chartex" xmlns:cx="http://schemas.microsoft.com/office/drawing/2014/chartex">
+          <mc:Fallback xmlns:cx="http://schemas.microsoft.com/office/drawing/2014/chartex" xmlns:cx1="http://schemas.microsoft.com/office/drawing/2015/9/8/chartex" xmlns:cx2="http://schemas.microsoft.com/office/drawing/2015/10/21/chartex" xmlns:cx3="http://schemas.microsoft.com/office/drawing/2016/5/9/chartex" xmlns:cx4="http://schemas.microsoft.com/office/drawing/2016/5/10/chartex" xmlns:cx5="http://schemas.microsoft.com/office/drawing/2016/5/11/chartex" xmlns:cx6="http://schemas.microsoft.com/office/drawing/2016/5/12/chartex" xmlns:cx7="http://schemas.microsoft.com/office/drawing/2016/5/13/chartex" xmlns:cx8="http://schemas.microsoft.com/office/drawing/2016/5/14/chartex" xmlns:aink="http://schemas.microsoft.com/office/drawing/2016/ink" xmlns:am3d="http://schemas.microsoft.com/office/drawing/2017/model3d" xmlns:w15="http://schemas.microsoft.com/office/word/2012/wordml" xmlns:w16cid="http://schemas.microsoft.com/office/word/2016/wordml/cid" xmlns:w16se="http://schemas.microsoft.com/office/word/2015/wordml/symex">
             <w:pict>
               <v:shape w14:anchorId="15101B02" id="Text Box 16" o:spid="_x0000_s1029" type="#_x0000_t202" style="position:absolute;margin-left:295.25pt;margin-top:88.85pt;width:20.7pt;height:18.55pt;z-index:251676672;visibility:visible;mso-wrap-style:square;mso-width-percent:0;mso-height-percent:0;mso-wrap-distance-left:9pt;mso-wrap-distance-top:0;mso-wrap-distance-right:9pt;mso-wrap-distance-bottom:0;mso-position-horizontal:absolute;mso-position-horizontal-relative:text;mso-position-vertical:absolute;mso-position-vertical-relative:text;mso-width-percent:0;mso-height-percent:0;mso-width-relative:margin;mso-height-relative:margin;v-text-anchor:top" o:gfxdata="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" fillcolor="#ffc000" strokeweight=".5pt">
                 <v:textbox>
@@ -4496,7 +4424,7 @@
               </wp:anchor>
             </w:drawing>
           </mc:Choice>
-          <mc:Fallback xmlns:w16se="http://schemas.microsoft.com/office/word/2015/wordml/symex" xmlns:w16cid="http://schemas.microsoft.com/office/word/2016/wordml/cid" xmlns:w15="http://schemas.microsoft.com/office/word/2012/wordml" xmlns:am3d="http://schemas.microsoft.com/office/drawing/2017/model3d" xmlns:aink="http://schemas.microsoft.com/office/drawing/2016/ink" xmlns:cx8="http://schemas.microsoft.com/office/drawing/2016/5/14/chartex" xmlns:cx7="http://schemas.microsoft.com/office/drawing/2016/5/13/chartex" xmlns:cx6="http://schemas.microsoft.com/office/drawing/2016/5/12/chartex" xmlns:cx5="http://schemas.microsoft.com/office/drawing/2016/5/11/chartex" xmlns:cx4="http://schemas.microsoft.com/office/drawing/2016/5/10/chartex" xmlns:cx3="http://schemas.microsoft.com/office/drawing/2016/5/9/chartex" xmlns:cx2="http://schemas.microsoft.com/office/drawing/2015/10/21/chartex" xmlns:cx1="http://schemas.microsoft.com/office/drawing/2015/9/8/chartex" xmlns:cx="http://schemas.microsoft.com/office/drawing/2014/chartex">
+          <mc:Fallback xmlns:cx="http://schemas.microsoft.com/office/drawing/2014/chartex" xmlns:cx1="http://schemas.microsoft.com/office/drawing/2015/9/8/chartex" xmlns:cx2="http://schemas.microsoft.com/office/drawing/2015/10/21/chartex" xmlns:cx3="http://schemas.microsoft.com/office/drawing/2016/5/9/chartex" xmlns:cx4="http://schemas.microsoft.com/office/drawing/2016/5/10/chartex" xmlns:cx5="http://schemas.microsoft.com/office/drawing/2016/5/11/chartex" xmlns:cx6="http://schemas.microsoft.com/office/drawing/2016/5/12/chartex" xmlns:cx7="http://schemas.microsoft.com/office/drawing/2016/5/13/chartex" xmlns:cx8="http://schemas.microsoft.com/office/drawing/2016/5/14/chartex" xmlns:aink="http://schemas.microsoft.com/office/drawing/2016/ink" xmlns:am3d="http://schemas.microsoft.com/office/drawing/2017/model3d" xmlns:w15="http://schemas.microsoft.com/office/word/2012/wordml" xmlns:w16cid="http://schemas.microsoft.com/office/word/2016/wordml/cid" xmlns:w16se="http://schemas.microsoft.com/office/word/2015/wordml/symex">
             <w:pict>
               <v:line w14:anchorId="2413483E" id="Straight Connector 193" o:spid="_x0000_s1026" style="position:absolute;flip:x;z-index:251697152;visibility:visible;mso-wrap-style:square;mso-width-percent:0;mso-height-percent:0;mso-wrap-distance-left:9pt;mso-wrap-distance-top:0;mso-wrap-distance-right:9pt;mso-wrap-distance-bottom:0;mso-position-horizontal:absolute;mso-position-horizontal-relative:text;mso-position-vertical:absolute;mso-position-vertical-relative:text;mso-width-percent:0;mso-height-percent:0;mso-width-relative:margin;mso-height-relative:margin" from="243.1pt,98.55pt" to="295.25pt,98.55pt" o:gfxdata="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" strokecolor="#ffc000 [3207]" strokeweight="1pt">
                 <v:stroke joinstyle="miter"/>
@@ -4568,7 +4496,7 @@
               </wp:anchor>
             </w:drawing>
           </mc:Choice>
-          <mc:Fallback xmlns:w16se="http://schemas.microsoft.com/office/word/2015/wordml/symex" xmlns:w16cid="http://schemas.microsoft.com/office/word/2016/wordml/cid" xmlns:w15="http://schemas.microsoft.com/office/word/2012/wordml" xmlns:am3d="http://schemas.microsoft.com/office/drawing/2017/model3d" xmlns:aink="http://schemas.microsoft.com/office/drawing/2016/ink" xmlns:cx8="http://schemas.microsoft.com/office/drawing/2016/5/14/chartex" xmlns:cx7="http://schemas.microsoft.com/office/drawing/2016/5/13/chartex" xmlns:cx6="http://schemas.microsoft.com/office/drawing/2016/5/12/chartex" xmlns:cx5="http://schemas.microsoft.com/office/drawing/2016/5/11/chartex" xmlns:cx4="http://schemas.microsoft.com/office/drawing/2016/5/10/chartex" xmlns:cx3="http://schemas.microsoft.com/office/drawing/2016/5/9/chartex" xmlns:cx2="http://schemas.microsoft.com/office/drawing/2015/10/21/chartex" xmlns:cx1="http://schemas.microsoft.com/office/drawing/2015/9/8/chartex" xmlns:cx="http://schemas.microsoft.com/office/drawing/2014/chartex">
+          <mc:Fallback xmlns:cx="http://schemas.microsoft.com/office/drawing/2014/chartex" xmlns:cx1="http://schemas.microsoft.com/office/drawing/2015/9/8/chartex" xmlns:cx2="http://schemas.microsoft.com/office/drawing/2015/10/21/chartex" xmlns:cx3="http://schemas.microsoft.com/office/drawing/2016/5/9/chartex" xmlns:cx4="http://schemas.microsoft.com/office/drawing/2016/5/10/chartex" xmlns:cx5="http://schemas.microsoft.com/office/drawing/2016/5/11/chartex" xmlns:cx6="http://schemas.microsoft.com/office/drawing/2016/5/12/chartex" xmlns:cx7="http://schemas.microsoft.com/office/drawing/2016/5/13/chartex" xmlns:cx8="http://schemas.microsoft.com/office/drawing/2016/5/14/chartex" xmlns:aink="http://schemas.microsoft.com/office/drawing/2016/ink" xmlns:am3d="http://schemas.microsoft.com/office/drawing/2017/model3d" xmlns:w15="http://schemas.microsoft.com/office/word/2012/wordml" xmlns:w16cid="http://schemas.microsoft.com/office/word/2016/wordml/cid" xmlns:w16se="http://schemas.microsoft.com/office/word/2015/wordml/symex">
             <w:pict>
               <v:line w14:anchorId="3E4879E6" id="Straight Connector 20" o:spid="_x0000_s1026" style="position:absolute;flip:x y;z-index:251681792;visibility:visible;mso-wrap-style:square;mso-width-percent:0;mso-height-percent:0;mso-wrap-distance-left:9pt;mso-wrap-distance-top:0;mso-wrap-distance-right:9pt;mso-wrap-distance-bottom:0;mso-position-horizontal:absolute;mso-position-horizontal-relative:text;mso-position-vertical:absolute;mso-position-vertical-relative:text;mso-width-percent:0;mso-height-percent:0;mso-width-relative:margin;mso-height-relative:margin" from="243.15pt,88.85pt" to="243.15pt,98.55pt" o:gfxdata="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" strokecolor="#ffc000 [3207]" strokeweight="1pt">
                 <v:stroke joinstyle="miter"/>
@@ -4653,7 +4581,7 @@
               </wp:anchor>
             </w:drawing>
           </mc:Choice>
-          <mc:Fallback xmlns:w16se="http://schemas.microsoft.com/office/word/2015/wordml/symex" xmlns:w16cid="http://schemas.microsoft.com/office/word/2016/wordml/cid" xmlns:w15="http://schemas.microsoft.com/office/word/2012/wordml" xmlns:am3d="http://schemas.microsoft.com/office/drawing/2017/model3d" xmlns:aink="http://schemas.microsoft.com/office/drawing/2016/ink" xmlns:cx8="http://schemas.microsoft.com/office/drawing/2016/5/14/chartex" xmlns:cx7="http://schemas.microsoft.com/office/drawing/2016/5/13/chartex" xmlns:cx6="http://schemas.microsoft.com/office/drawing/2016/5/12/chartex" xmlns:cx5="http://schemas.microsoft.com/office/drawing/2016/5/11/chartex" xmlns:cx4="http://schemas.microsoft.com/office/drawing/2016/5/10/chartex" xmlns:cx3="http://schemas.microsoft.com/office/drawing/2016/5/9/chartex" xmlns:cx2="http://schemas.microsoft.com/office/drawing/2015/10/21/chartex" xmlns:cx1="http://schemas.microsoft.com/office/drawing/2015/9/8/chartex" xmlns:cx="http://schemas.microsoft.com/office/drawing/2014/chartex">
+          <mc:Fallback xmlns:cx="http://schemas.microsoft.com/office/drawing/2014/chartex" xmlns:cx1="http://schemas.microsoft.com/office/drawing/2015/9/8/chartex" xmlns:cx2="http://schemas.microsoft.com/office/drawing/2015/10/21/chartex" xmlns:cx3="http://schemas.microsoft.com/office/drawing/2016/5/9/chartex" xmlns:cx4="http://schemas.microsoft.com/office/drawing/2016/5/10/chartex" xmlns:cx5="http://schemas.microsoft.com/office/drawing/2016/5/11/chartex" xmlns:cx6="http://schemas.microsoft.com/office/drawing/2016/5/12/chartex" xmlns:cx7="http://schemas.microsoft.com/office/drawing/2016/5/13/chartex" xmlns:cx8="http://schemas.microsoft.com/office/drawing/2016/5/14/chartex" xmlns:aink="http://schemas.microsoft.com/office/drawing/2016/ink" xmlns:am3d="http://schemas.microsoft.com/office/drawing/2017/model3d" xmlns:w15="http://schemas.microsoft.com/office/word/2012/wordml" xmlns:w16cid="http://schemas.microsoft.com/office/word/2016/wordml/cid" xmlns:w16se="http://schemas.microsoft.com/office/word/2015/wordml/symex">
             <w:pict>
               <v:rect w14:anchorId="6C7D1974" id="Rectangle 9" o:spid="_x0000_s1026" style="position:absolute;margin-left:214.8pt;margin-top:73.4pt;width:62.5pt;height:14pt;z-index:251663360;visibility:visible;mso-wrap-style:square;mso-width-percent:0;mso-height-percent:0;mso-wrap-distance-left:9pt;mso-wrap-distance-top:0;mso-wrap-distance-right:9pt;mso-wrap-distance-bottom:0;mso-position-horizontal:absolute;mso-position-horizontal-relative:text;mso-position-vertical:absolute;mso-position-vertical-relative:text;mso-width-percent:0;mso-height-percent:0;mso-width-relative:margin;mso-height-relative:margin;v-text-anchor:middle" o:gfxdata="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" filled="f" strokecolor="#ffc000" strokeweight="1.5pt"/>
             </w:pict>
@@ -4787,7 +4715,7 @@
               </wp:anchor>
             </w:drawing>
           </mc:Choice>
-          <mc:Fallback xmlns:w16se="http://schemas.microsoft.com/office/word/2015/wordml/symex" xmlns:w16cid="http://schemas.microsoft.com/office/word/2016/wordml/cid" xmlns:w15="http://schemas.microsoft.com/office/word/2012/wordml" xmlns:am3d="http://schemas.microsoft.com/office/drawing/2017/model3d" xmlns:aink="http://schemas.microsoft.com/office/drawing/2016/ink" xmlns:cx8="http://schemas.microsoft.com/office/drawing/2016/5/14/chartex" xmlns:cx7="http://schemas.microsoft.com/office/drawing/2016/5/13/chartex" xmlns:cx6="http://schemas.microsoft.com/office/drawing/2016/5/12/chartex" xmlns:cx5="http://schemas.microsoft.com/office/drawing/2016/5/11/chartex" xmlns:cx4="http://schemas.microsoft.com/office/drawing/2016/5/10/chartex" xmlns:cx3="http://schemas.microsoft.com/office/drawing/2016/5/9/chartex" xmlns:cx2="http://schemas.microsoft.com/office/drawing/2015/10/21/chartex" xmlns:cx1="http://schemas.microsoft.com/office/drawing/2015/9/8/chartex" xmlns:cx="http://schemas.microsoft.com/office/drawing/2014/chartex">
+          <mc:Fallback xmlns:cx="http://schemas.microsoft.com/office/drawing/2014/chartex" xmlns:cx1="http://schemas.microsoft.com/office/drawing/2015/9/8/chartex" xmlns:cx2="http://schemas.microsoft.com/office/drawing/2015/10/21/chartex" xmlns:cx3="http://schemas.microsoft.com/office/drawing/2016/5/9/chartex" xmlns:cx4="http://schemas.microsoft.com/office/drawing/2016/5/10/chartex" xmlns:cx5="http://schemas.microsoft.com/office/drawing/2016/5/11/chartex" xmlns:cx6="http://schemas.microsoft.com/office/drawing/2016/5/12/chartex" xmlns:cx7="http://schemas.microsoft.com/office/drawing/2016/5/13/chartex" xmlns:cx8="http://schemas.microsoft.com/office/drawing/2016/5/14/chartex" xmlns:aink="http://schemas.microsoft.com/office/drawing/2016/ink" xmlns:am3d="http://schemas.microsoft.com/office/drawing/2017/model3d" xmlns:w15="http://schemas.microsoft.com/office/word/2012/wordml" xmlns:w16cid="http://schemas.microsoft.com/office/word/2016/wordml/cid" xmlns:w16se="http://schemas.microsoft.com/office/word/2015/wordml/symex">
             <w:pict>
               <v:rect w14:anchorId="63647085" id="Rectangle 25" o:spid="_x0000_s1026" style="position:absolute;margin-left:70pt;margin-top:151.35pt;width:46pt;height:43pt;z-index:251688960;visibility:visible;mso-wrap-style:square;mso-width-percent:0;mso-height-percent:0;mso-wrap-distance-left:9pt;mso-wrap-distance-top:0;mso-wrap-distance-right:9pt;mso-wrap-distance-bottom:0;mso-position-horizontal:absolute;mso-position-horizontal-relative:text;mso-position-vertical:absolute;mso-position-vertical-relative:text;mso-width-percent:0;mso-height-percent:0;mso-width-relative:margin;mso-height-relative:margin;v-text-anchor:middle" o:gfxdata="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" filled="f" strokecolor="#ffc000" strokeweight="1.5pt"/>
             </w:pict>
@@ -4852,7 +4780,7 @@
               </wp:anchor>
             </w:drawing>
           </mc:Choice>
-          <mc:Fallback xmlns:w16se="http://schemas.microsoft.com/office/word/2015/wordml/symex" xmlns:w16cid="http://schemas.microsoft.com/office/word/2016/wordml/cid" xmlns:w15="http://schemas.microsoft.com/office/word/2012/wordml" xmlns:am3d="http://schemas.microsoft.com/office/drawing/2017/model3d" xmlns:aink="http://schemas.microsoft.com/office/drawing/2016/ink" xmlns:cx8="http://schemas.microsoft.com/office/drawing/2016/5/14/chartex" xmlns:cx7="http://schemas.microsoft.com/office/drawing/2016/5/13/chartex" xmlns:cx6="http://schemas.microsoft.com/office/drawing/2016/5/12/chartex" xmlns:cx5="http://schemas.microsoft.com/office/drawing/2016/5/11/chartex" xmlns:cx4="http://schemas.microsoft.com/office/drawing/2016/5/10/chartex" xmlns:cx3="http://schemas.microsoft.com/office/drawing/2016/5/9/chartex" xmlns:cx2="http://schemas.microsoft.com/office/drawing/2015/10/21/chartex" xmlns:cx1="http://schemas.microsoft.com/office/drawing/2015/9/8/chartex" xmlns:cx="http://schemas.microsoft.com/office/drawing/2014/chartex">
+          <mc:Fallback xmlns:cx="http://schemas.microsoft.com/office/drawing/2014/chartex" xmlns:cx1="http://schemas.microsoft.com/office/drawing/2015/9/8/chartex" xmlns:cx2="http://schemas.microsoft.com/office/drawing/2015/10/21/chartex" xmlns:cx3="http://schemas.microsoft.com/office/drawing/2016/5/9/chartex" xmlns:cx4="http://schemas.microsoft.com/office/drawing/2016/5/10/chartex" xmlns:cx5="http://schemas.microsoft.com/office/drawing/2016/5/11/chartex" xmlns:cx6="http://schemas.microsoft.com/office/drawing/2016/5/12/chartex" xmlns:cx7="http://schemas.microsoft.com/office/drawing/2016/5/13/chartex" xmlns:cx8="http://schemas.microsoft.com/office/drawing/2016/5/14/chartex" xmlns:aink="http://schemas.microsoft.com/office/drawing/2016/ink" xmlns:am3d="http://schemas.microsoft.com/office/drawing/2017/model3d" xmlns:w15="http://schemas.microsoft.com/office/word/2012/wordml" xmlns:w16cid="http://schemas.microsoft.com/office/word/2016/wordml/cid" xmlns:w16se="http://schemas.microsoft.com/office/word/2015/wordml/symex">
             <w:pict>
               <v:line w14:anchorId="59103B0E" id="Straight Connector 27" o:spid="_x0000_s1026" style="position:absolute;flip:x;z-index:251691008;visibility:visible;mso-wrap-style:square;mso-wrap-distance-left:9pt;mso-wrap-distance-top:0;mso-wrap-distance-right:9pt;mso-wrap-distance-bottom:0;mso-position-horizontal:absolute;mso-position-horizontal-relative:text;mso-position-vertical:absolute;mso-position-vertical-relative:text" from="44.75pt,175.35pt" to="70pt,175.35pt" o:gfxdata="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" strokecolor="#ffc000 [3207]" strokeweight="1pt">
                 <v:stroke joinstyle="miter"/>
@@ -4946,7 +4874,7 @@
               </wp:anchor>
             </w:drawing>
           </mc:Choice>
-          <mc:Fallback xmlns:w16se="http://schemas.microsoft.com/office/word/2015/wordml/symex" xmlns:w16cid="http://schemas.microsoft.com/office/word/2016/wordml/cid" xmlns:w15="http://schemas.microsoft.com/office/word/2012/wordml" xmlns:am3d="http://schemas.microsoft.com/office/drawing/2017/model3d" xmlns:aink="http://schemas.microsoft.com/office/drawing/2016/ink" xmlns:cx8="http://schemas.microsoft.com/office/drawing/2016/5/14/chartex" xmlns:cx7="http://schemas.microsoft.com/office/drawing/2016/5/13/chartex" xmlns:cx6="http://schemas.microsoft.com/office/drawing/2016/5/12/chartex" xmlns:cx5="http://schemas.microsoft.com/office/drawing/2016/5/11/chartex" xmlns:cx4="http://schemas.microsoft.com/office/drawing/2016/5/10/chartex" xmlns:cx3="http://schemas.microsoft.com/office/drawing/2016/5/9/chartex" xmlns:cx2="http://schemas.microsoft.com/office/drawing/2015/10/21/chartex" xmlns:cx1="http://schemas.microsoft.com/office/drawing/2015/9/8/chartex" xmlns:cx="http://schemas.microsoft.com/office/drawing/2014/chartex">
+          <mc:Fallback xmlns:cx="http://schemas.microsoft.com/office/drawing/2014/chartex" xmlns:cx1="http://schemas.microsoft.com/office/drawing/2015/9/8/chartex" xmlns:cx2="http://schemas.microsoft.com/office/drawing/2015/10/21/chartex" xmlns:cx3="http://schemas.microsoft.com/office/drawing/2016/5/9/chartex" xmlns:cx4="http://schemas.microsoft.com/office/drawing/2016/5/10/chartex" xmlns:cx5="http://schemas.microsoft.com/office/drawing/2016/5/11/chartex" xmlns:cx6="http://schemas.microsoft.com/office/drawing/2016/5/12/chartex" xmlns:cx7="http://schemas.microsoft.com/office/drawing/2016/5/13/chartex" xmlns:cx8="http://schemas.microsoft.com/office/drawing/2016/5/14/chartex" xmlns:aink="http://schemas.microsoft.com/office/drawing/2016/ink" xmlns:am3d="http://schemas.microsoft.com/office/drawing/2017/model3d" xmlns:w15="http://schemas.microsoft.com/office/word/2012/wordml" xmlns:w16cid="http://schemas.microsoft.com/office/word/2016/wordml/cid" xmlns:w16se="http://schemas.microsoft.com/office/word/2015/wordml/symex">
             <w:pict>
               <v:shape w14:anchorId="248A1050" id="Text Box 26" o:spid="_x0000_s1030" type="#_x0000_t202" style="position:absolute;margin-left:24.45pt;margin-top:164.95pt;width:20.25pt;height:19pt;z-index:251689984;visibility:visible;mso-wrap-style:square;mso-width-percent:0;mso-height-percent:0;mso-wrap-distance-left:9pt;mso-wrap-distance-top:0;mso-wrap-distance-right:9pt;mso-wrap-distance-bottom:0;mso-position-horizontal:absolute;mso-position-horizontal-relative:text;mso-position-vertical:absolute;mso-position-vertical-relative:text;mso-width-percent:0;mso-height-percent:0;mso-width-relative:margin;mso-height-relative:margin;v-text-anchor:top" o:gfxdata="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" fillcolor="#ffc000" strokeweight=".5pt">
                 <v:textbox>
@@ -5036,7 +4964,7 @@
               </wp:anchor>
             </w:drawing>
           </mc:Choice>
-          <mc:Fallback xmlns:w16se="http://schemas.microsoft.com/office/word/2015/wordml/symex" xmlns:w16cid="http://schemas.microsoft.com/office/word/2016/wordml/cid" xmlns:w15="http://schemas.microsoft.com/office/word/2012/wordml" xmlns:am3d="http://schemas.microsoft.com/office/drawing/2017/model3d" xmlns:aink="http://schemas.microsoft.com/office/drawing/2016/ink" xmlns:cx8="http://schemas.microsoft.com/office/drawing/2016/5/14/chartex" xmlns:cx7="http://schemas.microsoft.com/office/drawing/2016/5/13/chartex" xmlns:cx6="http://schemas.microsoft.com/office/drawing/2016/5/12/chartex" xmlns:cx5="http://schemas.microsoft.com/office/drawing/2016/5/11/chartex" xmlns:cx4="http://schemas.microsoft.com/office/drawing/2016/5/10/chartex" xmlns:cx3="http://schemas.microsoft.com/office/drawing/2016/5/9/chartex" xmlns:cx2="http://schemas.microsoft.com/office/drawing/2015/10/21/chartex" xmlns:cx1="http://schemas.microsoft.com/office/drawing/2015/9/8/chartex" xmlns:cx="http://schemas.microsoft.com/office/drawing/2014/chartex">
+          <mc:Fallback xmlns:cx="http://schemas.microsoft.com/office/drawing/2014/chartex" xmlns:cx1="http://schemas.microsoft.com/office/drawing/2015/9/8/chartex" xmlns:cx2="http://schemas.microsoft.com/office/drawing/2015/10/21/chartex" xmlns:cx3="http://schemas.microsoft.com/office/drawing/2016/5/9/chartex" xmlns:cx4="http://schemas.microsoft.com/office/drawing/2016/5/10/chartex" xmlns:cx5="http://schemas.microsoft.com/office/drawing/2016/5/11/chartex" xmlns:cx6="http://schemas.microsoft.com/office/drawing/2016/5/12/chartex" xmlns:cx7="http://schemas.microsoft.com/office/drawing/2016/5/13/chartex" xmlns:cx8="http://schemas.microsoft.com/office/drawing/2016/5/14/chartex" xmlns:aink="http://schemas.microsoft.com/office/drawing/2016/ink" xmlns:am3d="http://schemas.microsoft.com/office/drawing/2017/model3d" xmlns:w15="http://schemas.microsoft.com/office/word/2012/wordml" xmlns:w16cid="http://schemas.microsoft.com/office/word/2016/wordml/cid" xmlns:w16se="http://schemas.microsoft.com/office/word/2015/wordml/symex">
             <w:pict>
               <v:line w14:anchorId="1C3E91C5" id="Straight Connector 21" o:spid="_x0000_s1026" style="position:absolute;flip:x;z-index:251683840;visibility:visible;mso-wrap-style:square;mso-width-percent:0;mso-wrap-distance-left:9pt;mso-wrap-distance-top:0;mso-wrap-distance-right:9pt;mso-wrap-distance-bottom:0;mso-position-horizontal:absolute;mso-position-horizontal-relative:text;mso-position-vertical:absolute;mso-position-vertical-relative:text;mso-width-percent:0;mso-width-relative:margin" from="277.5pt,61.35pt" to="296pt,61.35pt" o:gfxdata="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" strokecolor="#ffc000 [3207]" strokeweight="1pt">
                 <v:stroke joinstyle="miter"/>
@@ -5129,7 +5057,7 @@
               </wp:anchor>
             </w:drawing>
           </mc:Choice>
-          <mc:Fallback xmlns:w16se="http://schemas.microsoft.com/office/word/2015/wordml/symex" xmlns:w16cid="http://schemas.microsoft.com/office/word/2016/wordml/cid" xmlns:w15="http://schemas.microsoft.com/office/word/2012/wordml" xmlns:am3d="http://schemas.microsoft.com/office/drawing/2017/model3d" xmlns:aink="http://schemas.microsoft.com/office/drawing/2016/ink" xmlns:cx8="http://schemas.microsoft.com/office/drawing/2016/5/14/chartex" xmlns:cx7="http://schemas.microsoft.com/office/drawing/2016/5/13/chartex" xmlns:cx6="http://schemas.microsoft.com/office/drawing/2016/5/12/chartex" xmlns:cx5="http://schemas.microsoft.com/office/drawing/2016/5/11/chartex" xmlns:cx4="http://schemas.microsoft.com/office/drawing/2016/5/10/chartex" xmlns:cx3="http://schemas.microsoft.com/office/drawing/2016/5/9/chartex" xmlns:cx2="http://schemas.microsoft.com/office/drawing/2015/10/21/chartex" xmlns:cx1="http://schemas.microsoft.com/office/drawing/2015/9/8/chartex" xmlns:cx="http://schemas.microsoft.com/office/drawing/2014/chartex">
+          <mc:Fallback xmlns:cx="http://schemas.microsoft.com/office/drawing/2014/chartex" xmlns:cx1="http://schemas.microsoft.com/office/drawing/2015/9/8/chartex" xmlns:cx2="http://schemas.microsoft.com/office/drawing/2015/10/21/chartex" xmlns:cx3="http://schemas.microsoft.com/office/drawing/2016/5/9/chartex" xmlns:cx4="http://schemas.microsoft.com/office/drawing/2016/5/10/chartex" xmlns:cx5="http://schemas.microsoft.com/office/drawing/2016/5/11/chartex" xmlns:cx6="http://schemas.microsoft.com/office/drawing/2016/5/12/chartex" xmlns:cx7="http://schemas.microsoft.com/office/drawing/2016/5/13/chartex" xmlns:cx8="http://schemas.microsoft.com/office/drawing/2016/5/14/chartex" xmlns:aink="http://schemas.microsoft.com/office/drawing/2016/ink" xmlns:am3d="http://schemas.microsoft.com/office/drawing/2017/model3d" xmlns:w15="http://schemas.microsoft.com/office/word/2012/wordml" xmlns:w16cid="http://schemas.microsoft.com/office/word/2016/wordml/cid" xmlns:w16se="http://schemas.microsoft.com/office/word/2015/wordml/symex">
             <w:pict>
               <v:shape w14:anchorId="1BAB1EF2" id="Text Box 17" o:spid="_x0000_s1031" type="#_x0000_t202" style="position:absolute;margin-left:295.5pt;margin-top:51.35pt;width:20.25pt;height:19pt;z-index:251678720;visibility:visible;mso-wrap-style:square;mso-width-percent:0;mso-height-percent:0;mso-wrap-distance-left:9pt;mso-wrap-distance-top:0;mso-wrap-distance-right:9pt;mso-wrap-distance-bottom:0;mso-position-horizontal:absolute;mso-position-horizontal-relative:text;mso-position-vertical:absolute;mso-position-vertical-relative:text;mso-width-percent:0;mso-height-percent:0;mso-width-relative:margin;mso-height-relative:margin;v-text-anchor:top" o:gfxdata="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" fillcolor="#ffc000" strokeweight=".5pt">
                 <v:textbox>
@@ -5235,7 +5163,7 @@
               </wp:anchor>
             </w:drawing>
           </mc:Choice>
-          <mc:Fallback xmlns:w16se="http://schemas.microsoft.com/office/word/2015/wordml/symex" xmlns:w16cid="http://schemas.microsoft.com/office/word/2016/wordml/cid" xmlns:w15="http://schemas.microsoft.com/office/word/2012/wordml" xmlns:am3d="http://schemas.microsoft.com/office/drawing/2017/model3d" xmlns:aink="http://schemas.microsoft.com/office/drawing/2016/ink" xmlns:cx8="http://schemas.microsoft.com/office/drawing/2016/5/14/chartex" xmlns:cx7="http://schemas.microsoft.com/office/drawing/2016/5/13/chartex" xmlns:cx6="http://schemas.microsoft.com/office/drawing/2016/5/12/chartex" xmlns:cx5="http://schemas.microsoft.com/office/drawing/2016/5/11/chartex" xmlns:cx4="http://schemas.microsoft.com/office/drawing/2016/5/10/chartex" xmlns:cx3="http://schemas.microsoft.com/office/drawing/2016/5/9/chartex" xmlns:cx2="http://schemas.microsoft.com/office/drawing/2015/10/21/chartex" xmlns:cx1="http://schemas.microsoft.com/office/drawing/2015/9/8/chartex" xmlns:cx="http://schemas.microsoft.com/office/drawing/2014/chartex">
+          <mc:Fallback xmlns:cx="http://schemas.microsoft.com/office/drawing/2014/chartex" xmlns:cx1="http://schemas.microsoft.com/office/drawing/2015/9/8/chartex" xmlns:cx2="http://schemas.microsoft.com/office/drawing/2015/10/21/chartex" xmlns:cx3="http://schemas.microsoft.com/office/drawing/2016/5/9/chartex" xmlns:cx4="http://schemas.microsoft.com/office/drawing/2016/5/10/chartex" xmlns:cx5="http://schemas.microsoft.com/office/drawing/2016/5/11/chartex" xmlns:cx6="http://schemas.microsoft.com/office/drawing/2016/5/12/chartex" xmlns:cx7="http://schemas.microsoft.com/office/drawing/2016/5/13/chartex" xmlns:cx8="http://schemas.microsoft.com/office/drawing/2016/5/14/chartex" xmlns:aink="http://schemas.microsoft.com/office/drawing/2016/ink" xmlns:am3d="http://schemas.microsoft.com/office/drawing/2017/model3d" xmlns:w15="http://schemas.microsoft.com/office/word/2012/wordml" xmlns:w16cid="http://schemas.microsoft.com/office/word/2016/wordml/cid" xmlns:w16se="http://schemas.microsoft.com/office/word/2015/wordml/symex">
             <w:pict>
               <v:rect w14:anchorId="57A63988" id="Rectangle 8" o:spid="_x0000_s1026" style="position:absolute;margin-left:192pt;margin-top:52.75pt;width:85.5pt;height:17.5pt;z-index:251661312;visibility:visible;mso-wrap-style:square;mso-width-percent:0;mso-height-percent:0;mso-wrap-distance-left:9pt;mso-wrap-distance-top:0;mso-wrap-distance-right:9pt;mso-wrap-distance-bottom:0;mso-position-horizontal:absolute;mso-position-horizontal-relative:text;mso-position-vertical:absolute;mso-position-vertical-relative:text;mso-width-percent:0;mso-height-percent:0;mso-width-relative:margin;mso-height-relative:margin;v-text-anchor:middle" o:gfxdata="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" filled="f" strokecolor="#ffc000" strokeweight="1.5pt"/>
             </w:pict>
@@ -5437,7 +5365,7 @@
           <w:sz w:val="28"/>
           <w:szCs w:val="28"/>
         </w:rPr>
-        <w:t>Player</w:t>
+        <w:t>Your</w:t>
       </w:r>
       <w:proofErr w:type="gramEnd"/>
       <w:r>
@@ -5445,7 +5373,7 @@
           <w:sz w:val="28"/>
           <w:szCs w:val="28"/>
         </w:rPr>
-        <w:t xml:space="preserve"> 1</w:t>
+        <w:t xml:space="preserve"> Character</w:t>
       </w:r>
     </w:p>
     <w:p>
@@ -5484,7 +5412,7 @@
           <w:sz w:val="28"/>
           <w:szCs w:val="28"/>
         </w:rPr>
-        <w:t>CPU</w:t>
+        <w:t>Your</w:t>
       </w:r>
       <w:proofErr w:type="gramEnd"/>
       <w:r>
@@ -5492,7 +5420,7 @@
           <w:sz w:val="28"/>
           <w:szCs w:val="28"/>
         </w:rPr>
-        <w:t xml:space="preserve"> / Player 2</w:t>
+        <w:t xml:space="preserve"> Opponent</w:t>
       </w:r>
     </w:p>
     <w:p>
@@ -5634,7 +5562,21 @@
           <w:sz w:val="28"/>
           <w:szCs w:val="28"/>
         </w:rPr>
-        <w:t xml:space="preserve"> on </w:t>
+        <w:t xml:space="preserve"> </w:t>
+      </w:r>
+      <w:r>
+        <w:rPr>
+          <w:sz w:val="28"/>
+          <w:szCs w:val="28"/>
+        </w:rPr>
+        <w:t>a</w:t>
+      </w:r>
+      <w:r>
+        <w:rPr>
+          <w:sz w:val="28"/>
+          <w:szCs w:val="28"/>
+        </w:rPr>
+        <w:t xml:space="preserve"> </w:t>
       </w:r>
       <w:r>
         <w:rPr>
@@ -5648,14 +5590,14 @@
           <w:sz w:val="28"/>
           <w:szCs w:val="28"/>
         </w:rPr>
-        <w:t xml:space="preserve"> then fight through a series of CPU </w:t>
-      </w:r>
-      <w:r>
-        <w:rPr>
-          <w:sz w:val="28"/>
-          <w:szCs w:val="28"/>
-        </w:rPr>
-        <w:t>opponents</w:t>
+        <w:t xml:space="preserve"> </w:t>
+      </w:r>
+      <w:r>
+        <w:rPr>
+          <w:sz w:val="28"/>
+          <w:szCs w:val="28"/>
+        </w:rPr>
+        <w:t>and face three matches against the same opponent</w:t>
       </w:r>
       <w:r>
         <w:rPr>
@@ -5668,16 +5610,22 @@
         <w:rPr>
           <w:sz w:val="28"/>
           <w:szCs w:val="28"/>
-          <w:highlight w:val="blue"/>
-        </w:rPr>
-        <w:t>??</w:t>
-      </w:r>
-      <w:r>
-        <w:rPr>
-          <w:sz w:val="28"/>
-          <w:szCs w:val="28"/>
-        </w:rPr>
-        <w:t xml:space="preserve"> levels of CPU character</w:t>
+        </w:rPr>
+        <w:t>3</w:t>
+      </w:r>
+      <w:r>
+        <w:rPr>
+          <w:sz w:val="28"/>
+          <w:szCs w:val="28"/>
+        </w:rPr>
+        <w:t xml:space="preserve"> levels of </w:t>
+      </w:r>
+      <w:r>
+        <w:rPr>
+          <w:sz w:val="28"/>
+          <w:szCs w:val="28"/>
+        </w:rPr>
+        <w:t>opponent</w:t>
       </w:r>
       <w:r>
         <w:rPr>
@@ -5691,56 +5639,28 @@
           <w:sz w:val="28"/>
           <w:szCs w:val="28"/>
         </w:rPr>
-        <w:t>[</w:t>
-      </w:r>
-      <w:r>
-        <w:rPr>
-          <w:sz w:val="28"/>
-          <w:szCs w:val="28"/>
-        </w:rPr>
-        <w:t>E</w:t>
-      </w:r>
-      <w:r>
-        <w:rPr>
-          <w:sz w:val="28"/>
-          <w:szCs w:val="28"/>
-        </w:rPr>
-        <w:t>ASIEST]</w:t>
-      </w:r>
-      <w:r>
-        <w:rPr>
-          <w:sz w:val="28"/>
-          <w:szCs w:val="28"/>
-        </w:rPr>
-        <w:t xml:space="preserve"> up to </w:t>
-      </w:r>
-      <w:r>
-        <w:rPr>
-          <w:sz w:val="28"/>
-          <w:szCs w:val="28"/>
-        </w:rPr>
-        <w:t>[</w:t>
-      </w:r>
-      <w:r>
-        <w:rPr>
-          <w:sz w:val="28"/>
-          <w:szCs w:val="28"/>
-        </w:rPr>
-        <w:t>H</w:t>
-      </w:r>
-      <w:r>
-        <w:rPr>
-          <w:sz w:val="28"/>
-          <w:szCs w:val="28"/>
-        </w:rPr>
-        <w:t>ARDEST]</w:t>
-      </w:r>
-      <w:r>
-        <w:rPr>
-          <w:sz w:val="28"/>
-          <w:szCs w:val="28"/>
-        </w:rPr>
-        <w:t>. If you are defeated along the way</w:t>
+        <w:t>quite easy</w:t>
+      </w:r>
+      <w:r>
+        <w:rPr>
+          <w:sz w:val="28"/>
+          <w:szCs w:val="28"/>
+        </w:rPr>
+        <w:t xml:space="preserve"> to </w:t>
+      </w:r>
+      <w:r>
+        <w:rPr>
+          <w:sz w:val="28"/>
+          <w:szCs w:val="28"/>
+        </w:rPr>
+        <w:t xml:space="preserve">quite hard. </w:t>
+      </w:r>
+      <w:r>
+        <w:rPr>
+          <w:sz w:val="28"/>
+          <w:szCs w:val="28"/>
+        </w:rPr>
+        <w:t>If you are defeated along the way</w:t>
       </w:r>
       <w:r>
         <w:rPr>
@@ -5749,6 +5669,13 @@
         </w:rPr>
         <w:t xml:space="preserve">, the game is over. </w:t>
       </w:r>
+      <w:r>
+        <w:rPr>
+          <w:sz w:val="28"/>
+          <w:szCs w:val="28"/>
+        </w:rPr>
+        <w:t>Win all three matches to be declared the champion.</w:t>
+      </w:r>
     </w:p>
     <w:p>
       <w:pPr>
@@ -5773,107 +5700,30 @@
           <w:sz w:val="32"/>
           <w:szCs w:val="32"/>
         </w:rPr>
-        <w:t>2 Player</w:t>
-      </w:r>
-      <w:r>
-        <w:rPr>
-          <w:color w:val="FFC000"/>
-          <w:sz w:val="32"/>
-          <w:szCs w:val="32"/>
+        <w:t>Infinite Mode</w:t>
+      </w:r>
+    </w:p>
+    <w:p>
+      <w:pPr>
+        <w:rPr>
+          <w:sz w:val="28"/>
+          <w:szCs w:val="28"/>
+        </w:rPr>
+      </w:pPr>
+      <w:r>
+        <w:rPr>
+          <w:sz w:val="28"/>
+          <w:szCs w:val="28"/>
+        </w:rPr>
+        <w:t>In this mode, you battle with your opponent until you lose a match. The goal is to get the highest score possible.</w:t>
+      </w:r>
+      <w:r>
+        <w:rPr>
+          <w:sz w:val="28"/>
+          <w:szCs w:val="28"/>
         </w:rPr>
         <w:t xml:space="preserve"> </w:t>
       </w:r>
-      <w:r>
-        <w:rPr>
-          <w:color w:val="FFC000"/>
-          <w:sz w:val="32"/>
-          <w:szCs w:val="32"/>
-        </w:rPr>
-        <w:t>M</w:t>
-      </w:r>
-      <w:r>
-        <w:rPr>
-          <w:color w:val="FFC000"/>
-          <w:sz w:val="32"/>
-          <w:szCs w:val="32"/>
-        </w:rPr>
-        <w:t>ode</w:t>
-      </w:r>
-    </w:p>
-    <w:p>
-      <w:pPr>
-        <w:rPr>
-          <w:sz w:val="28"/>
-          <w:szCs w:val="28"/>
-        </w:rPr>
-      </w:pPr>
-      <w:r>
-        <w:rPr>
-          <w:sz w:val="28"/>
-          <w:szCs w:val="28"/>
-        </w:rPr>
-        <w:t xml:space="preserve">In this mode, two human players </w:t>
-      </w:r>
-      <w:r>
-        <w:rPr>
-          <w:sz w:val="28"/>
-          <w:szCs w:val="28"/>
-        </w:rPr>
-        <w:t>ca</w:t>
-      </w:r>
-      <w:r>
-        <w:rPr>
-          <w:sz w:val="28"/>
-          <w:szCs w:val="28"/>
-        </w:rPr>
-        <w:t xml:space="preserve">n select their characters and then fight </w:t>
-      </w:r>
-      <w:r>
-        <w:rPr>
-          <w:sz w:val="28"/>
-          <w:szCs w:val="28"/>
-        </w:rPr>
-        <w:t xml:space="preserve">against </w:t>
-      </w:r>
-      <w:r>
-        <w:rPr>
-          <w:sz w:val="28"/>
-          <w:szCs w:val="28"/>
-        </w:rPr>
-        <w:t xml:space="preserve">each other. </w:t>
-      </w:r>
-    </w:p>
-    <w:p>
-      <w:pPr>
-        <w:rPr>
-          <w:sz w:val="32"/>
-          <w:szCs w:val="32"/>
-        </w:rPr>
-      </w:pPr>
-    </w:p>
-    <w:p>
-      <w:pPr>
-        <w:rPr>
-          <w:sz w:val="32"/>
-          <w:szCs w:val="32"/>
-        </w:rPr>
-      </w:pPr>
-    </w:p>
-    <w:p>
-      <w:pPr>
-        <w:rPr>
-          <w:sz w:val="32"/>
-          <w:szCs w:val="32"/>
-        </w:rPr>
-      </w:pPr>
-    </w:p>
-    <w:p>
-      <w:pPr>
-        <w:rPr>
-          <w:sz w:val="32"/>
-          <w:szCs w:val="32"/>
-        </w:rPr>
-      </w:pPr>
     </w:p>
     <w:p>
       <w:pPr>
@@ -5888,8 +5738,40 @@
         <w:rPr>
           <w:b/>
           <w:color w:val="FF0000"/>
-          <w:sz w:val="32"/>
-          <w:szCs w:val="32"/>
+          <w:sz w:val="48"/>
+          <w:szCs w:val="48"/>
+          <w14:textFill>
+            <w14:gradFill>
+              <w14:gsLst>
+                <w14:gs w14:pos="0">
+                  <w14:srgbClr w14:val="FF0000"/>
+                </w14:gs>
+                <w14:gs w14:pos="73000">
+                  <w14:srgbClr w14:val="FFC000"/>
+                </w14:gs>
+                <w14:gs w14:pos="83000">
+                  <w14:srgbClr w14:val="FFFF00"/>
+                </w14:gs>
+                <w14:gs w14:pos="100000">
+                  <w14:schemeClr w14:val="accent5">
+                    <w14:lumMod w14:val="20000"/>
+                    <w14:lumOff w14:val="80000"/>
+                  </w14:schemeClr>
+                </w14:gs>
+              </w14:gsLst>
+              <w14:lin w14:ang="5400000" w14:scaled="0"/>
+            </w14:gradFill>
+          </w14:textFill>
+        </w:rPr>
+      </w:pPr>
+    </w:p>
+    <w:p>
+      <w:pPr>
+        <w:rPr>
+          <w:b/>
+          <w:color w:val="FF0000"/>
+          <w:sz w:val="48"/>
+          <w:szCs w:val="48"/>
           <w14:textFill>
             <w14:gradFill>
               <w14:gsLst>
@@ -6198,7 +6080,7 @@
           <w:rPr>
             <w:noProof/>
           </w:rPr>
-          <w:t>2</w:t>
+          <w:t>1</w:t>
         </w:r>
         <w:r>
           <w:rPr>
@@ -6239,25 +6121,7 @@
           <w:jc w:val="right"/>
         </w:pPr>
         <w:r>
-          <w:fldChar w:fldCharType="begin"/>
-        </w:r>
-        <w:r>
-          <w:instrText xml:space="preserve"> PAGE   \* MERGEFORMAT </w:instrText>
-        </w:r>
-        <w:r>
-          <w:fldChar w:fldCharType="separate"/>
-        </w:r>
-        <w:r>
-          <w:rPr>
-            <w:noProof/>
-          </w:rPr>
           <w:t>2</w:t>
-        </w:r>
-        <w:r>
-          <w:rPr>
-            <w:noProof/>
-          </w:rPr>
-          <w:fldChar w:fldCharType="end"/>
         </w:r>
       </w:p>
     </w:sdtContent>
@@ -7388,7 +7252,7 @@
   <a:extraClrSchemeLst/>
   <a:extLst>
     <a:ext uri="{05A4C25C-085E-4340-85A3-A5531E510DB2}">
-      <thm15:themeFamily xmlns:thm15="http://schemas.microsoft.com/office/thememl/2012/main" xmlns="" name="Office Theme" id="{62F939B6-93AF-4DB8-9C6B-D6C7DFDC589F}" vid="{4A3C46E8-61CC-4603-A589-7422A47A8E4A}"/>
+      <thm15:themeFamily xmlns="" xmlns:thm15="http://schemas.microsoft.com/office/thememl/2012/main" name="Office Theme" id="{62F939B6-93AF-4DB8-9C6B-D6C7DFDC589F}" vid="{4A3C46E8-61CC-4603-A589-7422A47A8E4A}"/>
     </a:ext>
   </a:extLst>
 </a:theme>
@@ -7399,7 +7263,7 @@
 </file>
 
 <file path=customXml/itemProps1.xml><?xml version="1.0" encoding="utf-8"?>
-<ds:datastoreItem xmlns:ds="http://schemas.openxmlformats.org/officeDocument/2006/customXml" ds:itemID="{2A450A38-663B-47FF-A1C5-934BFADB5686}">
+<ds:datastoreItem xmlns:ds="http://schemas.openxmlformats.org/officeDocument/2006/customXml" ds:itemID="{BDB4F15E-E86F-4D56-BF81-7D5F54A2A177}">
   <ds:schemaRefs>
     <ds:schemaRef ds:uri="http://schemas.openxmlformats.org/officeDocument/2006/bibliography"/>
   </ds:schemaRefs>

</xml_diff>